<commit_message>
Update examples with maps
</commit_message>
<xml_diff>
--- a/first_examples_and_maps/maps_study.docx
+++ b/first_examples_and_maps/maps_study.docx
@@ -23,11 +23,6 @@
       </w:pPr>
     </w:p>
     <w:p>
-      <w:pPr>
-        <w:rPr>
-          <w:lang w:val="en-GB"/>
-        </w:rPr>
-      </w:pPr>
       <w:r>
         <w:rPr>
           <w:lang w:val="en-GB"/>
@@ -44,40 +39,123 @@
         <w:rPr>
           <w:lang w:val="en-GB"/>
         </w:rPr>
-        <w:t>(“…”);</w:t>
+        <w:t>(“…”)</w:t>
       </w:r>
       <w:r>
         <w:rPr>
           <w:lang w:val="en-GB"/>
         </w:rPr>
-        <w:tab/>
-        <w:t>!!!!!!!!!!!!!!!!!!</w:t>
-      </w:r>
-    </w:p>
-    <w:p>
-      <w:pPr>
-        <w:rPr>
-          <w:lang w:val="en-GB"/>
-        </w:rPr>
-      </w:pPr>
-    </w:p>
-    <w:p>
-      <w:r>
-        <w:t>-22 : codice di un element n</w:t>
-      </w:r>
-      <w:r>
-        <w:t>on trovato in un array map</w:t>
+        <w:t xml:space="preserve">; ? </w:t>
+      </w:r>
+      <w:r>
+        <w:t>No, il problema sta n</w:t>
+      </w:r>
+      <w:r>
+        <w:t>elle istruzioni</w:t>
       </w:r>
     </w:p>
     <w:p/>
     <w:p>
       <w:r>
-        <w:t>Metodi per le mappe funzionano anche se ritornano un valore “int” ma vengono usate senza assegnarle ad una variabile.</w:t>
+        <w:t xml:space="preserve">-22 : codice di un </w:t>
+      </w:r>
+      <w:proofErr w:type="spellStart"/>
+      <w:r>
+        <w:t>element</w:t>
+      </w:r>
+      <w:proofErr w:type="spellEnd"/>
+      <w:r>
+        <w:t xml:space="preserve"> n</w:t>
+      </w:r>
+      <w:r>
+        <w:t xml:space="preserve">on trovato in un array </w:t>
+      </w:r>
+      <w:proofErr w:type="spellStart"/>
+      <w:r>
+        <w:t>map</w:t>
+      </w:r>
+      <w:proofErr w:type="spellEnd"/>
+      <w:r>
+        <w:t>.</w:t>
+      </w:r>
+    </w:p>
+    <w:p>
+      <w:r>
+        <w:t>A volta veniva stampato, ma non so chiaramente come ottenerlo.</w:t>
       </w:r>
     </w:p>
     <w:p/>
     <w:p>
-      <w:hyperlink r:id="rId4" w:history="1">
+      <w:r>
+        <w:t>Metodi per le mappe funzionano anche se ritornano un valore “</w:t>
+      </w:r>
+      <w:proofErr w:type="spellStart"/>
+      <w:r>
+        <w:t>int</w:t>
+      </w:r>
+      <w:proofErr w:type="spellEnd"/>
+      <w:r>
+        <w:t>” ma vengono usate senza assegnarle ad una variabile.</w:t>
+      </w:r>
+    </w:p>
+    <w:p>
+      <w:pPr>
+        <w:pStyle w:val="Paragrafoelenco"/>
+        <w:numPr>
+          <w:ilvl w:val="0"/>
+          <w:numId w:val="1"/>
+        </w:numPr>
+      </w:pPr>
+      <w:proofErr w:type="spellStart"/>
+      <w:r>
+        <w:t>Lookup</w:t>
+      </w:r>
+      <w:proofErr w:type="spellEnd"/>
+      <w:r>
+        <w:t xml:space="preserve"> ritorna un </w:t>
+      </w:r>
+      <w:proofErr w:type="spellStart"/>
+      <w:r>
+        <w:t>void</w:t>
+      </w:r>
+      <w:proofErr w:type="spellEnd"/>
+      <w:r>
+        <w:t>*</w:t>
+      </w:r>
+    </w:p>
+    <w:p>
+      <w:pPr>
+        <w:pStyle w:val="Paragrafoelenco"/>
+        <w:numPr>
+          <w:ilvl w:val="0"/>
+          <w:numId w:val="1"/>
+        </w:numPr>
+      </w:pPr>
+      <w:r>
+        <w:t xml:space="preserve">Update e delete ritornano un </w:t>
+      </w:r>
+      <w:proofErr w:type="spellStart"/>
+      <w:r>
+        <w:t>int</w:t>
+      </w:r>
+      <w:proofErr w:type="spellEnd"/>
+    </w:p>
+    <w:p>
+      <w:pPr>
+        <w:pStyle w:val="Paragrafoelenco"/>
+      </w:pPr>
+      <w:r>
+        <w:t xml:space="preserve">Update permette di assegnare il valore ritornato ad una variabile, mentre delete no </w:t>
+      </w:r>
+    </w:p>
+    <w:p>
+      <w:r>
+        <w:t>?????????????</w:t>
+      </w:r>
+    </w:p>
+    <w:p/>
+    <w:p>
+      <w:hyperlink r:id="rId5" w:history="1">
         <w:r>
           <w:rPr>
             <w:rStyle w:val="Collegamentoipertestuale"/>
@@ -88,7 +166,7 @@
     </w:p>
     <w:p/>
     <w:p>
-      <w:hyperlink r:id="rId5" w:anchor="interacting-with-maps" w:history="1">
+      <w:hyperlink r:id="rId6" w:anchor="interacting-with-maps" w:history="1">
         <w:r>
           <w:rPr>
             <w:rStyle w:val="Collegamentoipertestuale"/>
@@ -108,6 +186,126 @@
     </w:sectPr>
   </w:body>
 </w:document>
+</file>
+
+<file path=word/numbering.xml><?xml version="1.0" encoding="utf-8"?>
+<w:numbering xmlns:wpc="http://schemas.microsoft.com/office/word/2010/wordprocessingCanvas" xmlns:cx="http://schemas.microsoft.com/office/drawing/2014/chartex" xmlns:cx1="http://schemas.microsoft.com/office/drawing/2015/9/8/chartex" xmlns:cx2="http://schemas.microsoft.com/office/drawing/2015/10/21/chartex" xmlns:cx3="http://schemas.microsoft.com/office/drawing/2016/5/9/chartex" xmlns:cx4="http://schemas.microsoft.com/office/drawing/2016/5/10/chartex" xmlns:cx5="http://schemas.microsoft.com/office/drawing/2016/5/11/chartex" xmlns:cx6="http://schemas.microsoft.com/office/drawing/2016/5/12/chartex" xmlns:cx7="http://schemas.microsoft.com/office/drawing/2016/5/13/chartex" xmlns:cx8="http://schemas.microsoft.com/office/drawing/2016/5/14/chartex" xmlns:mc="http://schemas.openxmlformats.org/markup-compatibility/2006" xmlns:aink="http://schemas.microsoft.com/office/drawing/2016/ink" xmlns:am3d="http://schemas.microsoft.com/office/drawing/2017/model3d" xmlns:o="urn:schemas-microsoft-com:office:office" xmlns:oel="http://schemas.microsoft.com/office/2019/extlst" xmlns:r="http://schemas.openxmlformats.org/officeDocument/2006/relationships" xmlns:m="http://schemas.openxmlformats.org/officeDocument/2006/math" xmlns:v="urn:schemas-microsoft-com:vml" xmlns:wp14="http://schemas.microsoft.com/office/word/2010/wordprocessingDrawing" xmlns:wp="http://schemas.openxmlformats.org/drawingml/2006/wordprocessingDrawing" xmlns:w10="urn:schemas-microsoft-com:office:word" xmlns:w="http://schemas.openxmlformats.org/wordprocessingml/2006/main" xmlns:w14="http://schemas.microsoft.com/office/word/2010/wordml" xmlns:w15="http://schemas.microsoft.com/office/word/2012/wordml" xmlns:w16cex="http://schemas.microsoft.com/office/word/2018/wordml/cex" xmlns:w16cid="http://schemas.microsoft.com/office/word/2016/wordml/cid" xmlns:w16="http://schemas.microsoft.com/office/word/2018/wordml" xmlns:w16du="http://schemas.microsoft.com/office/word/2023/wordml/word16du" xmlns:w16sdtdh="http://schemas.microsoft.com/office/word/2020/wordml/sdtdatahash" xmlns:w16se="http://schemas.microsoft.com/office/word/2015/wordml/symex" xmlns:wpg="http://schemas.microsoft.com/office/word/2010/wordprocessingGroup" xmlns:wpi="http://schemas.microsoft.com/office/word/2010/wordprocessingInk" xmlns:wne="http://schemas.microsoft.com/office/word/2006/wordml" xmlns:wps="http://schemas.microsoft.com/office/word/2010/wordprocessingShape" mc:Ignorable="w14 w15 w16se w16cid w16 w16cex w16sdtdh wp14">
+  <w:abstractNum w:abstractNumId="0" w15:restartNumberingAfterBreak="0">
+    <w:nsid w:val="6F5C6C86"/>
+    <w:multiLevelType w:val="hybridMultilevel"/>
+    <w:tmpl w:val="5324FFEA"/>
+    <w:lvl w:ilvl="0" w:tplc="4D422CC8">
+      <w:numFmt w:val="bullet"/>
+      <w:lvlText w:val="-"/>
+      <w:lvlJc w:val="left"/>
+      <w:pPr>
+        <w:ind w:left="720" w:hanging="360"/>
+      </w:pPr>
+      <w:rPr>
+        <w:rFonts w:ascii="Calibri" w:eastAsiaTheme="minorHAnsi" w:hAnsi="Calibri" w:cs="Calibri" w:hint="default"/>
+      </w:rPr>
+    </w:lvl>
+    <w:lvl w:ilvl="1" w:tplc="04100003" w:tentative="1">
+      <w:start w:val="1"/>
+      <w:numFmt w:val="bullet"/>
+      <w:lvlText w:val="o"/>
+      <w:lvlJc w:val="left"/>
+      <w:pPr>
+        <w:ind w:left="1440" w:hanging="360"/>
+      </w:pPr>
+      <w:rPr>
+        <w:rFonts w:ascii="Courier New" w:hAnsi="Courier New" w:cs="Courier New" w:hint="default"/>
+      </w:rPr>
+    </w:lvl>
+    <w:lvl w:ilvl="2" w:tplc="04100005" w:tentative="1">
+      <w:start w:val="1"/>
+      <w:numFmt w:val="bullet"/>
+      <w:lvlText w:val=""/>
+      <w:lvlJc w:val="left"/>
+      <w:pPr>
+        <w:ind w:left="2160" w:hanging="360"/>
+      </w:pPr>
+      <w:rPr>
+        <w:rFonts w:ascii="Wingdings" w:hAnsi="Wingdings" w:hint="default"/>
+      </w:rPr>
+    </w:lvl>
+    <w:lvl w:ilvl="3" w:tplc="04100001" w:tentative="1">
+      <w:start w:val="1"/>
+      <w:numFmt w:val="bullet"/>
+      <w:lvlText w:val=""/>
+      <w:lvlJc w:val="left"/>
+      <w:pPr>
+        <w:ind w:left="2880" w:hanging="360"/>
+      </w:pPr>
+      <w:rPr>
+        <w:rFonts w:ascii="Symbol" w:hAnsi="Symbol" w:hint="default"/>
+      </w:rPr>
+    </w:lvl>
+    <w:lvl w:ilvl="4" w:tplc="04100003" w:tentative="1">
+      <w:start w:val="1"/>
+      <w:numFmt w:val="bullet"/>
+      <w:lvlText w:val="o"/>
+      <w:lvlJc w:val="left"/>
+      <w:pPr>
+        <w:ind w:left="3600" w:hanging="360"/>
+      </w:pPr>
+      <w:rPr>
+        <w:rFonts w:ascii="Courier New" w:hAnsi="Courier New" w:cs="Courier New" w:hint="default"/>
+      </w:rPr>
+    </w:lvl>
+    <w:lvl w:ilvl="5" w:tplc="04100005" w:tentative="1">
+      <w:start w:val="1"/>
+      <w:numFmt w:val="bullet"/>
+      <w:lvlText w:val=""/>
+      <w:lvlJc w:val="left"/>
+      <w:pPr>
+        <w:ind w:left="4320" w:hanging="360"/>
+      </w:pPr>
+      <w:rPr>
+        <w:rFonts w:ascii="Wingdings" w:hAnsi="Wingdings" w:hint="default"/>
+      </w:rPr>
+    </w:lvl>
+    <w:lvl w:ilvl="6" w:tplc="04100001" w:tentative="1">
+      <w:start w:val="1"/>
+      <w:numFmt w:val="bullet"/>
+      <w:lvlText w:val=""/>
+      <w:lvlJc w:val="left"/>
+      <w:pPr>
+        <w:ind w:left="5040" w:hanging="360"/>
+      </w:pPr>
+      <w:rPr>
+        <w:rFonts w:ascii="Symbol" w:hAnsi="Symbol" w:hint="default"/>
+      </w:rPr>
+    </w:lvl>
+    <w:lvl w:ilvl="7" w:tplc="04100003" w:tentative="1">
+      <w:start w:val="1"/>
+      <w:numFmt w:val="bullet"/>
+      <w:lvlText w:val="o"/>
+      <w:lvlJc w:val="left"/>
+      <w:pPr>
+        <w:ind w:left="5760" w:hanging="360"/>
+      </w:pPr>
+      <w:rPr>
+        <w:rFonts w:ascii="Courier New" w:hAnsi="Courier New" w:cs="Courier New" w:hint="default"/>
+      </w:rPr>
+    </w:lvl>
+    <w:lvl w:ilvl="8" w:tplc="04100005" w:tentative="1">
+      <w:start w:val="1"/>
+      <w:numFmt w:val="bullet"/>
+      <w:lvlText w:val=""/>
+      <w:lvlJc w:val="left"/>
+      <w:pPr>
+        <w:ind w:left="6480" w:hanging="360"/>
+      </w:pPr>
+      <w:rPr>
+        <w:rFonts w:ascii="Wingdings" w:hAnsi="Wingdings" w:hint="default"/>
+      </w:rPr>
+    </w:lvl>
+  </w:abstractNum>
+  <w:num w:numId="1" w16cid:durableId="2055425526">
+    <w:abstractNumId w:val="0"/>
+  </w:num>
+</w:numbering>
 </file>
 
 <file path=word/styles.xml><?xml version="1.0" encoding="utf-8"?>
@@ -561,6 +759,17 @@
       <w:shd w:val="clear" w:color="auto" w:fill="E1DFDD"/>
     </w:rPr>
   </w:style>
+  <w:style w:type="paragraph" w:styleId="Paragrafoelenco">
+    <w:name w:val="List Paragraph"/>
+    <w:basedOn w:val="Normale"/>
+    <w:uiPriority w:val="34"/>
+    <w:qFormat/>
+    <w:rsid w:val="00043286"/>
+    <w:pPr>
+      <w:ind w:left="720"/>
+      <w:contextualSpacing/>
+    </w:pPr>
+  </w:style>
 </w:styles>
 </file>
 

</xml_diff>